<commit_message>
Adapt database for Trips + Photos
</commit_message>
<xml_diff>
--- a/assignment_design.docx
+++ b/assignment_design.docx
@@ -411,11 +411,7 @@
           <w:ilvl w:val="0"/>
           <w:numId w:val="3"/>
         </w:numPr>
-        <w:rPr>
-          <w:b/>
-          <w:b/>
-          <w:bCs/>
-        </w:rPr>
+        <w:rPr/>
       </w:pPr>
       <w:r>
         <w:rPr>
@@ -443,7 +439,7 @@
           <w:b/>
           <w:bCs/>
         </w:rPr>
-        <w:t xml:space="preserve">need to save everything when trip is paused </w:t>
+        <w:t>store polyline in table 1 (trips) and get waypoints to create smooth path</w:t>
       </w:r>
     </w:p>
     <w:p>
@@ -454,21 +450,17 @@
           <w:numId w:val="3"/>
         </w:numPr>
         <w:rPr>
-          <w:rFonts w:ascii="Calibri" w:hAnsi="Calibri" w:eastAsia="Calibri"/>
-          <w:b/>
-          <w:b/>
-          <w:bCs/>
-          <w:highlight w:val="yellow"/>
-        </w:rPr>
-      </w:pPr>
-      <w:r>
-        <w:rPr>
-          <w:rFonts w:eastAsia="Calibri"/>
-          <w:b/>
-          <w:bCs/>
-          <w:highlight w:val="yellow"/>
-        </w:rPr>
-        <w:t>look into getting 2 tables with relations so that we have 1 table for trips and 1 with images (image names and paths linked to respective trip)</w:t>
+          <w:b/>
+          <w:b/>
+          <w:bCs/>
+        </w:rPr>
+      </w:pPr>
+      <w:r>
+        <w:rPr>
+          <w:b/>
+          <w:bCs/>
+        </w:rPr>
+        <w:t>app must be persistent (run even when closed</w:t>
       </w:r>
     </w:p>
     <w:p>
@@ -479,48 +471,6 @@
           <w:numId w:val="3"/>
         </w:numPr>
         <w:rPr>
-          <w:b/>
-          <w:b/>
-          <w:bCs/>
-        </w:rPr>
-      </w:pPr>
-      <w:r>
-        <w:rPr>
-          <w:b/>
-          <w:bCs/>
-        </w:rPr>
-        <w:t>store polyline in table 1 (trips) and get waypoints to create smooth path</w:t>
-      </w:r>
-    </w:p>
-    <w:p>
-      <w:pPr>
-        <w:pStyle w:val="Normal"/>
-        <w:numPr>
-          <w:ilvl w:val="0"/>
-          <w:numId w:val="3"/>
-        </w:numPr>
-        <w:rPr>
-          <w:b/>
-          <w:b/>
-          <w:bCs/>
-        </w:rPr>
-      </w:pPr>
-      <w:r>
-        <w:rPr>
-          <w:b/>
-          <w:bCs/>
-        </w:rPr>
-        <w:t>app must be persistent (run even when closed)</w:t>
-      </w:r>
-    </w:p>
-    <w:p>
-      <w:pPr>
-        <w:pStyle w:val="Normal"/>
-        <w:numPr>
-          <w:ilvl w:val="0"/>
-          <w:numId w:val="3"/>
-        </w:numPr>
-        <w:rPr>
           <w:rFonts w:ascii="Calibri" w:hAnsi="Calibri" w:eastAsia="Calibri"/>
           <w:b/>
           <w:b/>
@@ -535,16 +485,12 @@
           <w:bCs/>
           <w:highlight w:val="yellow"/>
         </w:rPr>
-        <w:t>TODO in NewTripFragment</w:t>
-      </w:r>
-    </w:p>
-    <w:p>
-      <w:pPr>
-        <w:pStyle w:val="Normal"/>
-        <w:numPr>
-          <w:ilvl w:val="0"/>
-          <w:numId w:val="3"/>
-        </w:numPr>
+        <w:t>Get Save button to work for taking photos (SQL query from DB)</w:t>
+      </w:r>
+    </w:p>
+    <w:p>
+      <w:pPr>
+        <w:pStyle w:val="Normal"/>
         <w:rPr>
           <w:rFonts w:ascii="Calibri" w:hAnsi="Calibri" w:eastAsia="Calibri"/>
           <w:b/>
@@ -560,27 +506,21 @@
           <w:bCs/>
           <w:highlight w:val="yellow"/>
         </w:rPr>
-        <w:t>Get Save button to work for taking photos (SQL query from DB)</w:t>
-      </w:r>
-    </w:p>
-    <w:p>
-      <w:pPr>
-        <w:pStyle w:val="Normal"/>
-        <w:rPr>
-          <w:rFonts w:ascii="Calibri" w:hAnsi="Calibri" w:eastAsia="Calibri"/>
-          <w:b/>
-          <w:b/>
-          <w:bCs/>
-          <w:highlight w:val="yellow"/>
-        </w:rPr>
+      </w:r>
+    </w:p>
+    <w:p>
+      <w:pPr>
+        <w:pStyle w:val="Normal"/>
+        <w:spacing w:before="0" w:after="160"/>
+        <w:rPr/>
       </w:pPr>
       <w:r>
         <w:rPr>
           <w:rFonts w:eastAsia="Calibri"/>
           <w:b/>
           <w:bCs/>
-          <w:highlight w:val="yellow"/>
-        </w:rPr>
+        </w:rPr>
+        <w:t>** Code → Generate –&gt; Getter and Setter</w:t>
       </w:r>
     </w:p>
     <w:p>
@@ -588,19 +528,33 @@
         <w:pStyle w:val="Normal"/>
         <w:spacing w:before="0" w:after="160"/>
         <w:rPr>
-          <w:rFonts w:ascii="Calibri" w:hAnsi="Calibri" w:eastAsia="Calibri"/>
-          <w:b/>
-          <w:b/>
-          <w:bCs/>
-        </w:rPr>
-      </w:pPr>
-      <w:r>
-        <w:rPr>
           <w:rFonts w:eastAsia="Calibri"/>
           <w:b/>
-          <w:bCs/>
-        </w:rPr>
-        <w:t>** Code → Generate –&gt; Getter and Setter</w:t>
+          <w:b/>
+          <w:bCs/>
+        </w:rPr>
+      </w:pPr>
+      <w:r>
+        <w:rPr>
+          <w:rFonts w:eastAsia="Calibri"/>
+          <w:b/>
+          <w:bCs/>
+        </w:rPr>
+      </w:r>
+    </w:p>
+    <w:p>
+      <w:pPr>
+        <w:pStyle w:val="Normal"/>
+        <w:spacing w:before="0" w:after="160"/>
+        <w:rPr/>
+      </w:pPr>
+      <w:r>
+        <w:rPr>
+          <w:rFonts w:eastAsia="Calibri"/>
+          <w:b/>
+          <w:bCs/>
+        </w:rPr>
+        <w:t xml:space="preserve">See week5 or 6 for insert/get data async </w:t>
       </w:r>
     </w:p>
     <w:sectPr>
@@ -1145,6 +1099,7 @@
     <w:rPrDefault>
       <w:rPr>
         <w:rFonts w:ascii="Calibri" w:hAnsi="Calibri" w:eastAsia="Calibri" w:cs="DejaVu Sans"/>
+        <w:sz w:val="20"/>
         <w:szCs w:val="22"/>
         <w:lang w:val="en-GB" w:eastAsia="en-US" w:bidi="ar-SA"/>
       </w:rPr>
@@ -1158,9 +1113,7 @@
     <w:qFormat/>
     <w:pPr>
       <w:widowControl/>
-      <w:kinsoku w:val="true"/>
       <w:overflowPunct w:val="true"/>
-      <w:autoSpaceDE w:val="true"/>
       <w:bidi w:val="0"/>
       <w:spacing w:lineRule="auto" w:line="259" w:before="0" w:after="160"/>
       <w:jc w:val="left"/>
@@ -1530,6 +1483,390 @@
   </w:style>
   <w:style w:type="character" w:styleId="ListLabel49">
     <w:name w:val="ListLabel 49"/>
+    <w:qFormat/>
+    <w:rPr>
+      <w:rFonts w:cs="OpenSymbol"/>
+    </w:rPr>
+  </w:style>
+  <w:style w:type="character" w:styleId="ListLabel50">
+    <w:name w:val="ListLabel 50"/>
+    <w:qFormat/>
+    <w:rPr>
+      <w:rFonts w:cs="Calibri"/>
+      <w:b/>
+    </w:rPr>
+  </w:style>
+  <w:style w:type="character" w:styleId="ListLabel51">
+    <w:name w:val="ListLabel 51"/>
+    <w:qFormat/>
+    <w:rPr>
+      <w:rFonts w:cs="Courier New"/>
+    </w:rPr>
+  </w:style>
+  <w:style w:type="character" w:styleId="ListLabel52">
+    <w:name w:val="ListLabel 52"/>
+    <w:qFormat/>
+    <w:rPr>
+      <w:rFonts w:cs="Wingdings"/>
+    </w:rPr>
+  </w:style>
+  <w:style w:type="character" w:styleId="ListLabel53">
+    <w:name w:val="ListLabel 53"/>
+    <w:qFormat/>
+    <w:rPr>
+      <w:rFonts w:cs="Symbol"/>
+    </w:rPr>
+  </w:style>
+  <w:style w:type="character" w:styleId="ListLabel54">
+    <w:name w:val="ListLabel 54"/>
+    <w:qFormat/>
+    <w:rPr>
+      <w:rFonts w:cs="Courier New"/>
+    </w:rPr>
+  </w:style>
+  <w:style w:type="character" w:styleId="ListLabel55">
+    <w:name w:val="ListLabel 55"/>
+    <w:qFormat/>
+    <w:rPr>
+      <w:rFonts w:cs="Wingdings"/>
+    </w:rPr>
+  </w:style>
+  <w:style w:type="character" w:styleId="ListLabel56">
+    <w:name w:val="ListLabel 56"/>
+    <w:qFormat/>
+    <w:rPr>
+      <w:rFonts w:cs="Symbol"/>
+    </w:rPr>
+  </w:style>
+  <w:style w:type="character" w:styleId="ListLabel57">
+    <w:name w:val="ListLabel 57"/>
+    <w:qFormat/>
+    <w:rPr>
+      <w:rFonts w:cs="Courier New"/>
+    </w:rPr>
+  </w:style>
+  <w:style w:type="character" w:styleId="ListLabel58">
+    <w:name w:val="ListLabel 58"/>
+    <w:qFormat/>
+    <w:rPr>
+      <w:rFonts w:cs="Wingdings"/>
+    </w:rPr>
+  </w:style>
+  <w:style w:type="character" w:styleId="ListLabel59">
+    <w:name w:val="ListLabel 59"/>
+    <w:qFormat/>
+    <w:rPr>
+      <w:rFonts w:cs="OpenSymbol"/>
+      <w:b/>
+    </w:rPr>
+  </w:style>
+  <w:style w:type="character" w:styleId="ListLabel60">
+    <w:name w:val="ListLabel 60"/>
+    <w:qFormat/>
+    <w:rPr>
+      <w:rFonts w:cs="OpenSymbol"/>
+    </w:rPr>
+  </w:style>
+  <w:style w:type="character" w:styleId="ListLabel61">
+    <w:name w:val="ListLabel 61"/>
+    <w:qFormat/>
+    <w:rPr>
+      <w:rFonts w:cs="OpenSymbol"/>
+    </w:rPr>
+  </w:style>
+  <w:style w:type="character" w:styleId="ListLabel62">
+    <w:name w:val="ListLabel 62"/>
+    <w:qFormat/>
+    <w:rPr>
+      <w:rFonts w:cs="OpenSymbol"/>
+    </w:rPr>
+  </w:style>
+  <w:style w:type="character" w:styleId="ListLabel63">
+    <w:name w:val="ListLabel 63"/>
+    <w:qFormat/>
+    <w:rPr>
+      <w:rFonts w:cs="OpenSymbol"/>
+    </w:rPr>
+  </w:style>
+  <w:style w:type="character" w:styleId="ListLabel64">
+    <w:name w:val="ListLabel 64"/>
+    <w:qFormat/>
+    <w:rPr>
+      <w:rFonts w:cs="OpenSymbol"/>
+    </w:rPr>
+  </w:style>
+  <w:style w:type="character" w:styleId="ListLabel65">
+    <w:name w:val="ListLabel 65"/>
+    <w:qFormat/>
+    <w:rPr>
+      <w:rFonts w:cs="OpenSymbol"/>
+    </w:rPr>
+  </w:style>
+  <w:style w:type="character" w:styleId="ListLabel66">
+    <w:name w:val="ListLabel 66"/>
+    <w:qFormat/>
+    <w:rPr>
+      <w:rFonts w:cs="OpenSymbol"/>
+    </w:rPr>
+  </w:style>
+  <w:style w:type="character" w:styleId="ListLabel67">
+    <w:name w:val="ListLabel 67"/>
+    <w:qFormat/>
+    <w:rPr>
+      <w:rFonts w:cs="OpenSymbol"/>
+    </w:rPr>
+  </w:style>
+  <w:style w:type="character" w:styleId="ListLabel68">
+    <w:name w:val="ListLabel 68"/>
+    <w:qFormat/>
+    <w:rPr>
+      <w:rFonts w:ascii="Calibri" w:hAnsi="Calibri" w:cs="OpenSymbol"/>
+      <w:b/>
+    </w:rPr>
+  </w:style>
+  <w:style w:type="character" w:styleId="ListLabel69">
+    <w:name w:val="ListLabel 69"/>
+    <w:qFormat/>
+    <w:rPr>
+      <w:rFonts w:cs="OpenSymbol"/>
+    </w:rPr>
+  </w:style>
+  <w:style w:type="character" w:styleId="ListLabel70">
+    <w:name w:val="ListLabel 70"/>
+    <w:qFormat/>
+    <w:rPr>
+      <w:rFonts w:cs="OpenSymbol"/>
+    </w:rPr>
+  </w:style>
+  <w:style w:type="character" w:styleId="ListLabel71">
+    <w:name w:val="ListLabel 71"/>
+    <w:qFormat/>
+    <w:rPr>
+      <w:rFonts w:cs="OpenSymbol"/>
+    </w:rPr>
+  </w:style>
+  <w:style w:type="character" w:styleId="ListLabel72">
+    <w:name w:val="ListLabel 72"/>
+    <w:qFormat/>
+    <w:rPr>
+      <w:rFonts w:cs="OpenSymbol"/>
+    </w:rPr>
+  </w:style>
+  <w:style w:type="character" w:styleId="ListLabel73">
+    <w:name w:val="ListLabel 73"/>
+    <w:qFormat/>
+    <w:rPr>
+      <w:rFonts w:cs="OpenSymbol"/>
+    </w:rPr>
+  </w:style>
+  <w:style w:type="character" w:styleId="ListLabel74">
+    <w:name w:val="ListLabel 74"/>
+    <w:qFormat/>
+    <w:rPr>
+      <w:rFonts w:cs="OpenSymbol"/>
+    </w:rPr>
+  </w:style>
+  <w:style w:type="character" w:styleId="ListLabel75">
+    <w:name w:val="ListLabel 75"/>
+    <w:qFormat/>
+    <w:rPr>
+      <w:rFonts w:cs="OpenSymbol"/>
+    </w:rPr>
+  </w:style>
+  <w:style w:type="character" w:styleId="ListLabel76">
+    <w:name w:val="ListLabel 76"/>
+    <w:qFormat/>
+    <w:rPr>
+      <w:rFonts w:cs="OpenSymbol"/>
+    </w:rPr>
+  </w:style>
+  <w:style w:type="character" w:styleId="ListLabel77">
+    <w:name w:val="ListLabel 77"/>
+    <w:qFormat/>
+    <w:rPr>
+      <w:rFonts w:cs="Calibri"/>
+      <w:b/>
+    </w:rPr>
+  </w:style>
+  <w:style w:type="character" w:styleId="ListLabel78">
+    <w:name w:val="ListLabel 78"/>
+    <w:qFormat/>
+    <w:rPr>
+      <w:rFonts w:cs="Courier New"/>
+    </w:rPr>
+  </w:style>
+  <w:style w:type="character" w:styleId="ListLabel79">
+    <w:name w:val="ListLabel 79"/>
+    <w:qFormat/>
+    <w:rPr>
+      <w:rFonts w:cs="Wingdings"/>
+    </w:rPr>
+  </w:style>
+  <w:style w:type="character" w:styleId="ListLabel80">
+    <w:name w:val="ListLabel 80"/>
+    <w:qFormat/>
+    <w:rPr>
+      <w:rFonts w:cs="Symbol"/>
+    </w:rPr>
+  </w:style>
+  <w:style w:type="character" w:styleId="ListLabel81">
+    <w:name w:val="ListLabel 81"/>
+    <w:qFormat/>
+    <w:rPr>
+      <w:rFonts w:cs="Courier New"/>
+    </w:rPr>
+  </w:style>
+  <w:style w:type="character" w:styleId="ListLabel82">
+    <w:name w:val="ListLabel 82"/>
+    <w:qFormat/>
+    <w:rPr>
+      <w:rFonts w:cs="Wingdings"/>
+    </w:rPr>
+  </w:style>
+  <w:style w:type="character" w:styleId="ListLabel83">
+    <w:name w:val="ListLabel 83"/>
+    <w:qFormat/>
+    <w:rPr>
+      <w:rFonts w:cs="Symbol"/>
+    </w:rPr>
+  </w:style>
+  <w:style w:type="character" w:styleId="ListLabel84">
+    <w:name w:val="ListLabel 84"/>
+    <w:qFormat/>
+    <w:rPr>
+      <w:rFonts w:cs="Courier New"/>
+    </w:rPr>
+  </w:style>
+  <w:style w:type="character" w:styleId="ListLabel85">
+    <w:name w:val="ListLabel 85"/>
+    <w:qFormat/>
+    <w:rPr>
+      <w:rFonts w:cs="Wingdings"/>
+    </w:rPr>
+  </w:style>
+  <w:style w:type="character" w:styleId="ListLabel86">
+    <w:name w:val="ListLabel 86"/>
+    <w:qFormat/>
+    <w:rPr>
+      <w:rFonts w:cs="OpenSymbol"/>
+      <w:b/>
+    </w:rPr>
+  </w:style>
+  <w:style w:type="character" w:styleId="ListLabel87">
+    <w:name w:val="ListLabel 87"/>
+    <w:qFormat/>
+    <w:rPr>
+      <w:rFonts w:cs="OpenSymbol"/>
+    </w:rPr>
+  </w:style>
+  <w:style w:type="character" w:styleId="ListLabel88">
+    <w:name w:val="ListLabel 88"/>
+    <w:qFormat/>
+    <w:rPr>
+      <w:rFonts w:cs="OpenSymbol"/>
+    </w:rPr>
+  </w:style>
+  <w:style w:type="character" w:styleId="ListLabel89">
+    <w:name w:val="ListLabel 89"/>
+    <w:qFormat/>
+    <w:rPr>
+      <w:rFonts w:cs="OpenSymbol"/>
+    </w:rPr>
+  </w:style>
+  <w:style w:type="character" w:styleId="ListLabel90">
+    <w:name w:val="ListLabel 90"/>
+    <w:qFormat/>
+    <w:rPr>
+      <w:rFonts w:cs="OpenSymbol"/>
+    </w:rPr>
+  </w:style>
+  <w:style w:type="character" w:styleId="ListLabel91">
+    <w:name w:val="ListLabel 91"/>
+    <w:qFormat/>
+    <w:rPr>
+      <w:rFonts w:cs="OpenSymbol"/>
+    </w:rPr>
+  </w:style>
+  <w:style w:type="character" w:styleId="ListLabel92">
+    <w:name w:val="ListLabel 92"/>
+    <w:qFormat/>
+    <w:rPr>
+      <w:rFonts w:cs="OpenSymbol"/>
+    </w:rPr>
+  </w:style>
+  <w:style w:type="character" w:styleId="ListLabel93">
+    <w:name w:val="ListLabel 93"/>
+    <w:qFormat/>
+    <w:rPr>
+      <w:rFonts w:cs="OpenSymbol"/>
+    </w:rPr>
+  </w:style>
+  <w:style w:type="character" w:styleId="ListLabel94">
+    <w:name w:val="ListLabel 94"/>
+    <w:qFormat/>
+    <w:rPr>
+      <w:rFonts w:cs="OpenSymbol"/>
+    </w:rPr>
+  </w:style>
+  <w:style w:type="character" w:styleId="ListLabel95">
+    <w:name w:val="ListLabel 95"/>
+    <w:qFormat/>
+    <w:rPr>
+      <w:rFonts w:ascii="Calibri" w:hAnsi="Calibri" w:cs="OpenSymbol"/>
+      <w:b/>
+    </w:rPr>
+  </w:style>
+  <w:style w:type="character" w:styleId="ListLabel96">
+    <w:name w:val="ListLabel 96"/>
+    <w:qFormat/>
+    <w:rPr>
+      <w:rFonts w:cs="OpenSymbol"/>
+    </w:rPr>
+  </w:style>
+  <w:style w:type="character" w:styleId="ListLabel97">
+    <w:name w:val="ListLabel 97"/>
+    <w:qFormat/>
+    <w:rPr>
+      <w:rFonts w:cs="OpenSymbol"/>
+    </w:rPr>
+  </w:style>
+  <w:style w:type="character" w:styleId="ListLabel98">
+    <w:name w:val="ListLabel 98"/>
+    <w:qFormat/>
+    <w:rPr>
+      <w:rFonts w:cs="OpenSymbol"/>
+    </w:rPr>
+  </w:style>
+  <w:style w:type="character" w:styleId="ListLabel99">
+    <w:name w:val="ListLabel 99"/>
+    <w:qFormat/>
+    <w:rPr>
+      <w:rFonts w:cs="OpenSymbol"/>
+    </w:rPr>
+  </w:style>
+  <w:style w:type="character" w:styleId="ListLabel100">
+    <w:name w:val="ListLabel 100"/>
+    <w:qFormat/>
+    <w:rPr>
+      <w:rFonts w:cs="OpenSymbol"/>
+    </w:rPr>
+  </w:style>
+  <w:style w:type="character" w:styleId="ListLabel101">
+    <w:name w:val="ListLabel 101"/>
+    <w:qFormat/>
+    <w:rPr>
+      <w:rFonts w:cs="OpenSymbol"/>
+    </w:rPr>
+  </w:style>
+  <w:style w:type="character" w:styleId="ListLabel102">
+    <w:name w:val="ListLabel 102"/>
+    <w:qFormat/>
+    <w:rPr>
+      <w:rFonts w:cs="OpenSymbol"/>
+    </w:rPr>
+  </w:style>
+  <w:style w:type="character" w:styleId="ListLabel103">
+    <w:name w:val="ListLabel 103"/>
     <w:qFormat/>
     <w:rPr>
       <w:rFonts w:cs="OpenSymbol"/>

</xml_diff>